<commit_message>
v.1 only G_RELATION checkbox not set
</commit_message>
<xml_diff>
--- a/DSEJ-B01c_B.docx
+++ b/DSEJ-B01c_B.docx
@@ -6053,14 +6053,7 @@
                 <w:sz w:val="20"/>
                 <w:vertAlign w:val="superscript"/>
               </w:rPr>
-              <w:t>1</w:t>
-            </w:r>
-            <w:r>
-              <w:rPr>
-                <w:sz w:val="20"/>
-                <w:vertAlign w:val="superscript"/>
-              </w:rPr>
-              <w:t>8</w:t>
+              <w:t>18</w:t>
             </w:r>
             <w:r>
               <w:rPr>
@@ -10827,8 +10820,6 @@
               </w:rPr>
               <w:t>8</w:t>
             </w:r>
-            <w:bookmarkStart w:id="4" w:name="_GoBack"/>
-            <w:bookmarkEnd w:id="4"/>
             <w:r>
               <w:rPr>
                 <w:rFonts w:hint="eastAsia"/>
@@ -11545,8 +11536,8 @@
                 <w:lang w:val="pt-PT"/>
               </w:rPr>
             </w:pPr>
-            <w:bookmarkStart w:id="5" w:name="OLE_LINK2"/>
-            <w:bookmarkStart w:id="6" w:name="OLE_LINK3"/>
+            <w:bookmarkStart w:id="4" w:name="OLE_LINK2"/>
+            <w:bookmarkStart w:id="5" w:name="OLE_LINK3"/>
             <w:r>
               <w:rPr>
                 <w:sz w:val="20"/>
@@ -11570,8 +11561,8 @@
               </w:rPr>
               <w:t>監護人</w:t>
             </w:r>
+            <w:bookmarkEnd w:id="4"/>
             <w:bookmarkEnd w:id="5"/>
-            <w:bookmarkEnd w:id="6"/>
             <w:r>
               <w:rPr>
                 <w:rFonts w:hint="eastAsia"/>
@@ -14115,7 +14106,7 @@
               <w:autoSpaceDN w:val="0"/>
               <w:adjustRightInd w:val="0"/>
               <w:snapToGrid w:val="0"/>
-              <w:ind w:right="-313"/>
+              <w:ind w:right="-313" w:firstLineChars="50" w:firstLine="100"/>
               <w:textAlignment w:val="baseline"/>
               <w:rPr>
                 <w:rFonts w:ascii="Arial" w:eastAsia="標楷體" w:hAnsi="Arial" w:cs="Times New Roman"/>
@@ -14144,10 +14135,17 @@
               <w:tblLook w:val="01E0" w:firstRow="1" w:lastRow="1" w:firstColumn="1" w:lastColumn="1" w:noHBand="0" w:noVBand="0"/>
             </w:tblPr>
             <w:tblGrid>
-              <w:gridCol w:w="2422"/>
-              <w:gridCol w:w="2481"/>
-              <w:gridCol w:w="2423"/>
-              <w:gridCol w:w="2518"/>
+              <w:gridCol w:w="1322"/>
+              <w:gridCol w:w="900"/>
+              <w:gridCol w:w="200"/>
+              <w:gridCol w:w="8"/>
+              <w:gridCol w:w="332"/>
+              <w:gridCol w:w="2141"/>
+              <w:gridCol w:w="919"/>
+              <w:gridCol w:w="1498"/>
+              <w:gridCol w:w="6"/>
+              <w:gridCol w:w="56"/>
+              <w:gridCol w:w="2462"/>
             </w:tblGrid>
             <w:tr>
               <w:trPr>
@@ -14156,541 +14154,6 @@
               <w:tc>
                 <w:tcPr>
                   <w:tcW w:w="2422" w:type="dxa"/>
-                  <w:tcBorders>
-                    <w:top w:val="single" w:sz="8" w:space="0" w:color="auto"/>
-                    <w:left w:val="single" w:sz="8" w:space="0" w:color="auto"/>
-                    <w:bottom w:val="single" w:sz="8" w:space="0" w:color="auto"/>
-                    <w:right w:val="single" w:sz="8" w:space="0" w:color="auto"/>
-                  </w:tcBorders>
-                </w:tcPr>
-                <w:p>
-                  <w:pPr>
-                    <w:widowControl/>
-                    <w:tabs>
-                      <w:tab w:val="center" w:pos="1440"/>
-                      <w:tab w:val="center" w:pos="4320"/>
-                      <w:tab w:val="center" w:pos="7740"/>
-                    </w:tabs>
-                    <w:overflowPunct w:val="0"/>
-                    <w:autoSpaceDE w:val="0"/>
-                    <w:autoSpaceDN w:val="0"/>
-                    <w:adjustRightInd w:val="0"/>
-                    <w:snapToGrid w:val="0"/>
-                    <w:ind w:right="-313"/>
-                    <w:textAlignment w:val="baseline"/>
-                    <w:rPr>
-                      <w:rFonts w:ascii="標楷體" w:eastAsia="標楷體" w:hAnsi="標楷體" w:cs="Times New Roman"/>
-                      <w:kern w:val="0"/>
-                      <w:sz w:val="20"/>
-                      <w:szCs w:val="20"/>
-                      <w:lang w:val="pt-PT"/>
-                    </w:rPr>
-                  </w:pPr>
-                  <w:r>
-                    <w:rPr>
-                      <w:rFonts w:ascii="標楷體" w:eastAsia="標楷體" w:hAnsi="標楷體" w:cs="Times New Roman" w:hint="eastAsia"/>
-                      <w:kern w:val="0"/>
-                      <w:sz w:val="20"/>
-                      <w:szCs w:val="20"/>
-                      <w:lang w:val="pt-PT"/>
-                    </w:rPr>
-                    <w:t>父</w:t>
-                  </w:r>
-                  <w:r>
-                    <w:rPr>
-                      <w:rFonts w:ascii="標楷體" w:eastAsia="標楷體" w:hAnsi="標楷體" w:cs="Times New Roman"/>
-                      <w:kern w:val="0"/>
-                      <w:sz w:val="20"/>
-                      <w:szCs w:val="20"/>
-                      <w:lang w:val="pt-PT"/>
-                    </w:rPr>
-                    <w:t xml:space="preserve"> </w:t>
-                  </w:r>
-                  <w:r>
-                    <w:rPr>
-                      <w:rFonts w:ascii="標楷體" w:eastAsia="標楷體" w:hAnsi="標楷體" w:cs="Times New Roman" w:hint="eastAsia"/>
-                      <w:kern w:val="0"/>
-                      <w:sz w:val="20"/>
-                      <w:szCs w:val="20"/>
-                      <w:lang w:val="pt-PT"/>
-                    </w:rPr>
-                    <w:t>親手提電話</w:t>
-                  </w:r>
-                </w:p>
-              </w:tc>
-              <w:tc>
-                <w:tcPr>
-                  <w:tcW w:w="2481" w:type="dxa"/>
-                  <w:tcBorders>
-                    <w:top w:val="single" w:sz="8" w:space="0" w:color="auto"/>
-                    <w:left w:val="single" w:sz="8" w:space="0" w:color="auto"/>
-                    <w:bottom w:val="single" w:sz="8" w:space="0" w:color="auto"/>
-                    <w:right w:val="single" w:sz="8" w:space="0" w:color="auto"/>
-                  </w:tcBorders>
-                </w:tcPr>
-                <w:p>
-                  <w:pPr>
-                    <w:widowControl/>
-                    <w:tabs>
-                      <w:tab w:val="center" w:pos="1440"/>
-                      <w:tab w:val="center" w:pos="4320"/>
-                      <w:tab w:val="center" w:pos="7740"/>
-                    </w:tabs>
-                    <w:overflowPunct w:val="0"/>
-                    <w:autoSpaceDE w:val="0"/>
-                    <w:autoSpaceDN w:val="0"/>
-                    <w:adjustRightInd w:val="0"/>
-                    <w:snapToGrid w:val="0"/>
-                    <w:ind w:right="-313"/>
-                    <w:textAlignment w:val="baseline"/>
-                    <w:rPr>
-                      <w:rFonts w:ascii="標楷體" w:eastAsia="標楷體" w:hAnsi="標楷體" w:cs="Times New Roman"/>
-                      <w:kern w:val="0"/>
-                      <w:sz w:val="20"/>
-                      <w:szCs w:val="20"/>
-                      <w:lang w:val="pt-PT"/>
-                    </w:rPr>
-                  </w:pPr>
-                </w:p>
-              </w:tc>
-              <w:tc>
-                <w:tcPr>
-                  <w:tcW w:w="2423" w:type="dxa"/>
-                  <w:tcBorders>
-                    <w:top w:val="single" w:sz="8" w:space="0" w:color="auto"/>
-                    <w:left w:val="single" w:sz="8" w:space="0" w:color="auto"/>
-                    <w:bottom w:val="single" w:sz="8" w:space="0" w:color="auto"/>
-                    <w:right w:val="single" w:sz="8" w:space="0" w:color="auto"/>
-                  </w:tcBorders>
-                </w:tcPr>
-                <w:p>
-                  <w:pPr>
-                    <w:widowControl/>
-                    <w:tabs>
-                      <w:tab w:val="center" w:pos="1440"/>
-                      <w:tab w:val="center" w:pos="4320"/>
-                      <w:tab w:val="center" w:pos="7740"/>
-                    </w:tabs>
-                    <w:overflowPunct w:val="0"/>
-                    <w:autoSpaceDE w:val="0"/>
-                    <w:autoSpaceDN w:val="0"/>
-                    <w:adjustRightInd w:val="0"/>
-                    <w:snapToGrid w:val="0"/>
-                    <w:ind w:right="-313"/>
-                    <w:textAlignment w:val="baseline"/>
-                    <w:rPr>
-                      <w:rFonts w:ascii="標楷體" w:eastAsia="標楷體" w:hAnsi="標楷體" w:cs="Times New Roman"/>
-                      <w:kern w:val="0"/>
-                      <w:sz w:val="20"/>
-                      <w:szCs w:val="20"/>
-                      <w:lang w:val="pt-PT"/>
-                    </w:rPr>
-                  </w:pPr>
-                  <w:r>
-                    <w:rPr>
-                      <w:rFonts w:ascii="標楷體" w:eastAsia="標楷體" w:hAnsi="標楷體" w:cs="Times New Roman" w:hint="eastAsia"/>
-                      <w:kern w:val="0"/>
-                      <w:sz w:val="20"/>
-                      <w:szCs w:val="20"/>
-                      <w:lang w:val="pt-PT"/>
-                    </w:rPr>
-                    <w:t>其他聯絡電話</w:t>
-                  </w:r>
-                </w:p>
-              </w:tc>
-              <w:tc>
-                <w:tcPr>
-                  <w:tcW w:w="2518" w:type="dxa"/>
-                  <w:tcBorders>
-                    <w:top w:val="single" w:sz="8" w:space="0" w:color="auto"/>
-                    <w:left w:val="single" w:sz="8" w:space="0" w:color="auto"/>
-                    <w:bottom w:val="single" w:sz="8" w:space="0" w:color="auto"/>
-                    <w:right w:val="single" w:sz="8" w:space="0" w:color="auto"/>
-                  </w:tcBorders>
-                </w:tcPr>
-                <w:p>
-                  <w:pPr>
-                    <w:widowControl/>
-                    <w:tabs>
-                      <w:tab w:val="center" w:pos="1440"/>
-                      <w:tab w:val="center" w:pos="4320"/>
-                      <w:tab w:val="center" w:pos="7740"/>
-                    </w:tabs>
-                    <w:overflowPunct w:val="0"/>
-                    <w:autoSpaceDE w:val="0"/>
-                    <w:autoSpaceDN w:val="0"/>
-                    <w:adjustRightInd w:val="0"/>
-                    <w:snapToGrid w:val="0"/>
-                    <w:ind w:right="-313"/>
-                    <w:textAlignment w:val="baseline"/>
-                    <w:rPr>
-                      <w:rFonts w:ascii="標楷體" w:eastAsia="標楷體" w:hAnsi="標楷體" w:cs="Times New Roman"/>
-                      <w:kern w:val="0"/>
-                      <w:sz w:val="20"/>
-                      <w:szCs w:val="20"/>
-                      <w:lang w:val="pt-PT"/>
-                    </w:rPr>
-                  </w:pPr>
-                </w:p>
-              </w:tc>
-            </w:tr>
-            <w:tr>
-              <w:trPr>
-                <w:trHeight w:val="265"/>
-              </w:trPr>
-              <w:tc>
-                <w:tcPr>
-                  <w:tcW w:w="2422" w:type="dxa"/>
-                  <w:tcBorders>
-                    <w:top w:val="single" w:sz="8" w:space="0" w:color="auto"/>
-                    <w:left w:val="single" w:sz="8" w:space="0" w:color="auto"/>
-                    <w:bottom w:val="single" w:sz="8" w:space="0" w:color="auto"/>
-                    <w:right w:val="single" w:sz="8" w:space="0" w:color="auto"/>
-                  </w:tcBorders>
-                </w:tcPr>
-                <w:p>
-                  <w:pPr>
-                    <w:widowControl/>
-                    <w:tabs>
-                      <w:tab w:val="center" w:pos="1440"/>
-                      <w:tab w:val="center" w:pos="4320"/>
-                      <w:tab w:val="center" w:pos="7740"/>
-                    </w:tabs>
-                    <w:overflowPunct w:val="0"/>
-                    <w:autoSpaceDE w:val="0"/>
-                    <w:autoSpaceDN w:val="0"/>
-                    <w:adjustRightInd w:val="0"/>
-                    <w:snapToGrid w:val="0"/>
-                    <w:ind w:right="-313"/>
-                    <w:textAlignment w:val="baseline"/>
-                    <w:rPr>
-                      <w:rFonts w:ascii="標楷體" w:eastAsia="標楷體" w:hAnsi="標楷體" w:cs="Times New Roman"/>
-                      <w:kern w:val="0"/>
-                      <w:sz w:val="20"/>
-                      <w:szCs w:val="20"/>
-                      <w:lang w:val="pt-PT"/>
-                    </w:rPr>
-                  </w:pPr>
-                  <w:r>
-                    <w:rPr>
-                      <w:rFonts w:ascii="標楷體" w:eastAsia="標楷體" w:hAnsi="標楷體" w:cs="Times New Roman" w:hint="eastAsia"/>
-                      <w:kern w:val="0"/>
-                      <w:sz w:val="20"/>
-                      <w:szCs w:val="20"/>
-                      <w:lang w:val="pt-PT"/>
-                    </w:rPr>
-                    <w:t>母</w:t>
-                  </w:r>
-                  <w:r>
-                    <w:rPr>
-                      <w:rFonts w:ascii="標楷體" w:eastAsia="標楷體" w:hAnsi="標楷體" w:cs="Times New Roman"/>
-                      <w:kern w:val="0"/>
-                      <w:sz w:val="20"/>
-                      <w:szCs w:val="20"/>
-                      <w:lang w:val="pt-PT"/>
-                    </w:rPr>
-                    <w:t xml:space="preserve"> </w:t>
-                  </w:r>
-                  <w:r>
-                    <w:rPr>
-                      <w:rFonts w:ascii="標楷體" w:eastAsia="標楷體" w:hAnsi="標楷體" w:cs="Times New Roman" w:hint="eastAsia"/>
-                      <w:kern w:val="0"/>
-                      <w:sz w:val="20"/>
-                      <w:szCs w:val="20"/>
-                      <w:lang w:val="pt-PT"/>
-                    </w:rPr>
-                    <w:t>親手提電話</w:t>
-                  </w:r>
-                </w:p>
-              </w:tc>
-              <w:tc>
-                <w:tcPr>
-                  <w:tcW w:w="2481" w:type="dxa"/>
-                  <w:tcBorders>
-                    <w:top w:val="single" w:sz="8" w:space="0" w:color="auto"/>
-                    <w:left w:val="single" w:sz="8" w:space="0" w:color="auto"/>
-                    <w:bottom w:val="single" w:sz="8" w:space="0" w:color="auto"/>
-                    <w:right w:val="single" w:sz="8" w:space="0" w:color="auto"/>
-                  </w:tcBorders>
-                </w:tcPr>
-                <w:p>
-                  <w:pPr>
-                    <w:widowControl/>
-                    <w:tabs>
-                      <w:tab w:val="center" w:pos="1440"/>
-                      <w:tab w:val="center" w:pos="4320"/>
-                      <w:tab w:val="center" w:pos="7740"/>
-                    </w:tabs>
-                    <w:overflowPunct w:val="0"/>
-                    <w:autoSpaceDE w:val="0"/>
-                    <w:autoSpaceDN w:val="0"/>
-                    <w:adjustRightInd w:val="0"/>
-                    <w:snapToGrid w:val="0"/>
-                    <w:ind w:right="-313"/>
-                    <w:textAlignment w:val="baseline"/>
-                    <w:rPr>
-                      <w:rFonts w:ascii="標楷體" w:eastAsia="標楷體" w:hAnsi="標楷體" w:cs="Times New Roman"/>
-                      <w:kern w:val="0"/>
-                      <w:sz w:val="20"/>
-                      <w:szCs w:val="20"/>
-                      <w:lang w:val="pt-PT"/>
-                    </w:rPr>
-                  </w:pPr>
-                </w:p>
-              </w:tc>
-              <w:tc>
-                <w:tcPr>
-                  <w:tcW w:w="2423" w:type="dxa"/>
-                  <w:tcBorders>
-                    <w:top w:val="single" w:sz="8" w:space="0" w:color="auto"/>
-                    <w:left w:val="single" w:sz="8" w:space="0" w:color="auto"/>
-                    <w:bottom w:val="single" w:sz="8" w:space="0" w:color="auto"/>
-                    <w:right w:val="single" w:sz="8" w:space="0" w:color="auto"/>
-                  </w:tcBorders>
-                </w:tcPr>
-                <w:p>
-                  <w:pPr>
-                    <w:widowControl/>
-                    <w:tabs>
-                      <w:tab w:val="center" w:pos="1440"/>
-                      <w:tab w:val="center" w:pos="4320"/>
-                      <w:tab w:val="center" w:pos="7740"/>
-                    </w:tabs>
-                    <w:overflowPunct w:val="0"/>
-                    <w:autoSpaceDE w:val="0"/>
-                    <w:autoSpaceDN w:val="0"/>
-                    <w:adjustRightInd w:val="0"/>
-                    <w:snapToGrid w:val="0"/>
-                    <w:ind w:right="-313"/>
-                    <w:textAlignment w:val="baseline"/>
-                    <w:rPr>
-                      <w:rFonts w:ascii="標楷體" w:eastAsia="標楷體" w:hAnsi="標楷體" w:cs="Times New Roman"/>
-                      <w:kern w:val="0"/>
-                      <w:sz w:val="20"/>
-                      <w:szCs w:val="20"/>
-                      <w:lang w:val="pt-PT"/>
-                    </w:rPr>
-                  </w:pPr>
-                  <w:r>
-                    <w:rPr>
-                      <w:rFonts w:ascii="標楷體" w:eastAsia="標楷體" w:hAnsi="標楷體" w:cs="Times New Roman" w:hint="eastAsia"/>
-                      <w:kern w:val="0"/>
-                      <w:sz w:val="20"/>
-                      <w:szCs w:val="20"/>
-                      <w:lang w:val="pt-PT"/>
-                    </w:rPr>
-                    <w:t>其他聯絡電話</w:t>
-                  </w:r>
-                </w:p>
-              </w:tc>
-              <w:tc>
-                <w:tcPr>
-                  <w:tcW w:w="2518" w:type="dxa"/>
-                  <w:tcBorders>
-                    <w:top w:val="single" w:sz="8" w:space="0" w:color="auto"/>
-                    <w:left w:val="single" w:sz="8" w:space="0" w:color="auto"/>
-                    <w:bottom w:val="single" w:sz="8" w:space="0" w:color="auto"/>
-                    <w:right w:val="single" w:sz="8" w:space="0" w:color="auto"/>
-                  </w:tcBorders>
-                </w:tcPr>
-                <w:p>
-                  <w:pPr>
-                    <w:widowControl/>
-                    <w:tabs>
-                      <w:tab w:val="center" w:pos="1440"/>
-                      <w:tab w:val="center" w:pos="4320"/>
-                      <w:tab w:val="center" w:pos="7740"/>
-                    </w:tabs>
-                    <w:overflowPunct w:val="0"/>
-                    <w:autoSpaceDE w:val="0"/>
-                    <w:autoSpaceDN w:val="0"/>
-                    <w:adjustRightInd w:val="0"/>
-                    <w:snapToGrid w:val="0"/>
-                    <w:ind w:right="-313"/>
-                    <w:textAlignment w:val="baseline"/>
-                    <w:rPr>
-                      <w:rFonts w:ascii="標楷體" w:eastAsia="標楷體" w:hAnsi="標楷體" w:cs="Times New Roman"/>
-                      <w:kern w:val="0"/>
-                      <w:sz w:val="20"/>
-                      <w:szCs w:val="20"/>
-                      <w:lang w:val="pt-PT"/>
-                    </w:rPr>
-                  </w:pPr>
-                </w:p>
-              </w:tc>
-            </w:tr>
-            <w:tr>
-              <w:trPr>
-                <w:trHeight w:val="233"/>
-              </w:trPr>
-              <w:tc>
-                <w:tcPr>
-                  <w:tcW w:w="2422" w:type="dxa"/>
-                  <w:tcBorders>
-                    <w:top w:val="single" w:sz="8" w:space="0" w:color="auto"/>
-                    <w:left w:val="single" w:sz="8" w:space="0" w:color="auto"/>
-                    <w:bottom w:val="single" w:sz="8" w:space="0" w:color="auto"/>
-                    <w:right w:val="single" w:sz="8" w:space="0" w:color="auto"/>
-                  </w:tcBorders>
-                </w:tcPr>
-                <w:p>
-                  <w:pPr>
-                    <w:widowControl/>
-                    <w:tabs>
-                      <w:tab w:val="center" w:pos="1440"/>
-                      <w:tab w:val="center" w:pos="4320"/>
-                      <w:tab w:val="center" w:pos="7740"/>
-                    </w:tabs>
-                    <w:overflowPunct w:val="0"/>
-                    <w:autoSpaceDE w:val="0"/>
-                    <w:autoSpaceDN w:val="0"/>
-                    <w:adjustRightInd w:val="0"/>
-                    <w:snapToGrid w:val="0"/>
-                    <w:ind w:right="-313"/>
-                    <w:textAlignment w:val="baseline"/>
-                    <w:rPr>
-                      <w:rFonts w:ascii="標楷體" w:eastAsia="標楷體" w:hAnsi="標楷體" w:cs="Times New Roman"/>
-                      <w:kern w:val="0"/>
-                      <w:sz w:val="20"/>
-                      <w:szCs w:val="20"/>
-                      <w:lang w:val="pt-PT"/>
-                    </w:rPr>
-                  </w:pPr>
-                  <w:r>
-                    <w:rPr>
-                      <w:rFonts w:ascii="標楷體" w:eastAsia="標楷體" w:hAnsi="標楷體" w:cs="Times New Roman" w:hint="eastAsia"/>
-                      <w:kern w:val="0"/>
-                      <w:sz w:val="20"/>
-                      <w:szCs w:val="20"/>
-                      <w:lang w:val="pt-PT"/>
-                    </w:rPr>
-                    <w:t>監護人手提電話</w:t>
-                  </w:r>
-                </w:p>
-              </w:tc>
-              <w:tc>
-                <w:tcPr>
-                  <w:tcW w:w="2481" w:type="dxa"/>
-                  <w:tcBorders>
-                    <w:top w:val="single" w:sz="8" w:space="0" w:color="auto"/>
-                    <w:left w:val="single" w:sz="8" w:space="0" w:color="auto"/>
-                    <w:bottom w:val="single" w:sz="8" w:space="0" w:color="auto"/>
-                    <w:right w:val="single" w:sz="8" w:space="0" w:color="auto"/>
-                  </w:tcBorders>
-                </w:tcPr>
-                <w:p>
-                  <w:pPr>
-                    <w:widowControl/>
-                    <w:tabs>
-                      <w:tab w:val="center" w:pos="1440"/>
-                      <w:tab w:val="center" w:pos="4320"/>
-                      <w:tab w:val="center" w:pos="7740"/>
-                    </w:tabs>
-                    <w:overflowPunct w:val="0"/>
-                    <w:autoSpaceDE w:val="0"/>
-                    <w:autoSpaceDN w:val="0"/>
-                    <w:adjustRightInd w:val="0"/>
-                    <w:snapToGrid w:val="0"/>
-                    <w:ind w:right="-313"/>
-                    <w:textAlignment w:val="baseline"/>
-                    <w:rPr>
-                      <w:rFonts w:ascii="標楷體" w:eastAsia="標楷體" w:hAnsi="標楷體" w:cs="Times New Roman"/>
-                      <w:kern w:val="0"/>
-                      <w:sz w:val="20"/>
-                      <w:szCs w:val="20"/>
-                      <w:lang w:val="pt-PT"/>
-                    </w:rPr>
-                  </w:pPr>
-                </w:p>
-              </w:tc>
-              <w:tc>
-                <w:tcPr>
-                  <w:tcW w:w="2423" w:type="dxa"/>
-                  <w:tcBorders>
-                    <w:top w:val="single" w:sz="8" w:space="0" w:color="auto"/>
-                    <w:left w:val="single" w:sz="8" w:space="0" w:color="auto"/>
-                    <w:bottom w:val="single" w:sz="8" w:space="0" w:color="auto"/>
-                    <w:right w:val="single" w:sz="8" w:space="0" w:color="auto"/>
-                  </w:tcBorders>
-                </w:tcPr>
-                <w:p>
-                  <w:pPr>
-                    <w:widowControl/>
-                    <w:tabs>
-                      <w:tab w:val="center" w:pos="1440"/>
-                      <w:tab w:val="center" w:pos="4320"/>
-                      <w:tab w:val="center" w:pos="7740"/>
-                    </w:tabs>
-                    <w:overflowPunct w:val="0"/>
-                    <w:autoSpaceDE w:val="0"/>
-                    <w:autoSpaceDN w:val="0"/>
-                    <w:adjustRightInd w:val="0"/>
-                    <w:snapToGrid w:val="0"/>
-                    <w:ind w:right="-313"/>
-                    <w:textAlignment w:val="baseline"/>
-                    <w:rPr>
-                      <w:rFonts w:ascii="標楷體" w:eastAsia="標楷體" w:hAnsi="標楷體" w:cs="Times New Roman"/>
-                      <w:kern w:val="0"/>
-                      <w:sz w:val="20"/>
-                      <w:szCs w:val="20"/>
-                      <w:lang w:val="pt-PT"/>
-                    </w:rPr>
-                  </w:pPr>
-                  <w:r>
-                    <w:rPr>
-                      <w:rFonts w:ascii="標楷體" w:eastAsia="標楷體" w:hAnsi="標楷體" w:cs="Times New Roman" w:hint="eastAsia"/>
-                      <w:kern w:val="0"/>
-                      <w:sz w:val="20"/>
-                      <w:szCs w:val="20"/>
-                      <w:lang w:val="pt-PT"/>
-                    </w:rPr>
-                    <w:t>其他聯絡電話</w:t>
-                  </w:r>
-                </w:p>
-              </w:tc>
-              <w:tc>
-                <w:tcPr>
-                  <w:tcW w:w="2518" w:type="dxa"/>
-                  <w:tcBorders>
-                    <w:top w:val="single" w:sz="8" w:space="0" w:color="auto"/>
-                    <w:left w:val="single" w:sz="8" w:space="0" w:color="auto"/>
-                    <w:bottom w:val="single" w:sz="8" w:space="0" w:color="auto"/>
-                    <w:right w:val="single" w:sz="8" w:space="0" w:color="auto"/>
-                  </w:tcBorders>
-                </w:tcPr>
-                <w:p>
-                  <w:pPr>
-                    <w:widowControl/>
-                    <w:tabs>
-                      <w:tab w:val="center" w:pos="1440"/>
-                      <w:tab w:val="center" w:pos="4320"/>
-                      <w:tab w:val="center" w:pos="7740"/>
-                    </w:tabs>
-                    <w:overflowPunct w:val="0"/>
-                    <w:autoSpaceDE w:val="0"/>
-                    <w:autoSpaceDN w:val="0"/>
-                    <w:adjustRightInd w:val="0"/>
-                    <w:snapToGrid w:val="0"/>
-                    <w:ind w:right="-313"/>
-                    <w:textAlignment w:val="baseline"/>
-                    <w:rPr>
-                      <w:rFonts w:ascii="標楷體" w:eastAsia="標楷體" w:hAnsi="標楷體" w:cs="Times New Roman"/>
-                      <w:kern w:val="0"/>
-                      <w:sz w:val="20"/>
-                      <w:szCs w:val="20"/>
-                      <w:lang w:val="pt-PT"/>
-                    </w:rPr>
-                  </w:pPr>
-                </w:p>
-              </w:tc>
-            </w:tr>
-            <w:tr>
-              <w:trPr>
-                <w:trHeight w:val="265"/>
-              </w:trPr>
-              <w:tc>
-                <w:tcPr>
-                  <w:tcW w:w="7326" w:type="dxa"/>
                   <w:gridSpan w:val="3"/>
                   <w:tcBorders>
                     <w:top w:val="single" w:sz="8" w:space="0" w:color="auto"/>
@@ -14730,7 +14193,7 @@
                       <w:szCs w:val="20"/>
                       <w:lang w:val="pt-PT"/>
                     </w:rPr>
-                    <w:t>接收</w:t>
+                    <w:t>父</w:t>
                   </w:r>
                   <w:r>
                     <w:rPr>
@@ -14740,7 +14203,7 @@
                       <w:szCs w:val="20"/>
                       <w:lang w:val="pt-PT"/>
                     </w:rPr>
-                    <w:t>SMS</w:t>
+                    <w:t xml:space="preserve"> </w:t>
                   </w:r>
                   <w:r>
                     <w:rPr>
@@ -14750,43 +14213,14 @@
                       <w:szCs w:val="20"/>
                       <w:lang w:val="pt-PT"/>
                     </w:rPr>
-                    <w:t>短訊之本澳手提電話</w:t>
-                  </w:r>
-                  <w:r>
-                    <w:rPr>
-                      <w:rFonts w:ascii="標楷體" w:eastAsia="標楷體" w:hAnsi="標楷體" w:cs="Times New Roman"/>
-                      <w:kern w:val="0"/>
-                      <w:sz w:val="20"/>
-                      <w:szCs w:val="20"/>
-                      <w:lang w:val="pt-PT"/>
-                    </w:rPr>
-                    <w:t>(</w:t>
-                  </w:r>
-                  <w:r>
-                    <w:rPr>
-                      <w:rFonts w:ascii="標楷體" w:eastAsia="標楷體" w:hAnsi="標楷體" w:cs="Times New Roman" w:hint="eastAsia"/>
-                      <w:kern w:val="0"/>
-                      <w:sz w:val="20"/>
-                      <w:szCs w:val="20"/>
-                      <w:lang w:val="pt-PT"/>
-                    </w:rPr>
-                    <w:t>只可填寫監護人或父母其中一位的電話</w:t>
-                  </w:r>
-                  <w:r>
-                    <w:rPr>
-                      <w:rFonts w:ascii="標楷體" w:eastAsia="標楷體" w:hAnsi="標楷體" w:cs="Times New Roman"/>
-                      <w:kern w:val="0"/>
-                      <w:sz w:val="20"/>
-                      <w:szCs w:val="20"/>
-                      <w:lang w:val="pt-PT"/>
-                    </w:rPr>
-                    <w:t>)</w:t>
+                    <w:t>親手提電話</w:t>
                   </w:r>
                 </w:p>
               </w:tc>
               <w:tc>
                 <w:tcPr>
-                  <w:tcW w:w="2518" w:type="dxa"/>
+                  <w:tcW w:w="2481" w:type="dxa"/>
+                  <w:gridSpan w:val="3"/>
                   <w:tcBorders>
                     <w:top w:val="single" w:sz="8" w:space="0" w:color="auto"/>
                     <w:left w:val="single" w:sz="8" w:space="0" w:color="auto"/>
@@ -14819,75 +14253,10 @@
                   </w:pPr>
                 </w:p>
               </w:tc>
-            </w:tr>
-          </w:tbl>
-          <w:p>
-            <w:pPr>
-              <w:widowControl/>
-              <w:overflowPunct w:val="0"/>
-              <w:autoSpaceDE w:val="0"/>
-              <w:autoSpaceDN w:val="0"/>
-              <w:adjustRightInd w:val="0"/>
-              <w:snapToGrid w:val="0"/>
-              <w:textAlignment w:val="baseline"/>
-              <w:rPr>
-                <w:rFonts w:ascii="標楷體" w:eastAsia="標楷體" w:hAnsi="標楷體" w:cs="Times New Roman"/>
-                <w:b/>
-                <w:kern w:val="0"/>
-                <w:sz w:val="20"/>
-                <w:szCs w:val="20"/>
-              </w:rPr>
-            </w:pPr>
-            <w:r>
-              <w:rPr>
-                <w:rFonts w:ascii="標楷體" w:eastAsia="標楷體" w:hAnsi="標楷體" w:cs="Times New Roman" w:hint="eastAsia"/>
-                <w:b/>
-                <w:kern w:val="0"/>
-                <w:sz w:val="20"/>
-                <w:szCs w:val="20"/>
-              </w:rPr>
-              <w:t>學生資料</w:t>
-            </w:r>
-            <w:r>
-              <w:rPr>
-                <w:rFonts w:ascii="標楷體" w:eastAsia="標楷體" w:hAnsi="標楷體" w:cs="Times New Roman"/>
-                <w:kern w:val="0"/>
-                <w:sz w:val="20"/>
-                <w:szCs w:val="20"/>
-              </w:rPr>
-              <w:t>()</w:t>
-            </w:r>
-          </w:p>
-          <w:tbl>
-            <w:tblPr>
-              <w:tblW w:w="0" w:type="auto"/>
-              <w:tblBorders>
-                <w:top w:val="single" w:sz="8" w:space="0" w:color="auto"/>
-                <w:left w:val="single" w:sz="8" w:space="0" w:color="auto"/>
-                <w:bottom w:val="single" w:sz="8" w:space="0" w:color="auto"/>
-                <w:right w:val="single" w:sz="8" w:space="0" w:color="auto"/>
-                <w:insideH w:val="single" w:sz="8" w:space="0" w:color="auto"/>
-                <w:insideV w:val="single" w:sz="8" w:space="0" w:color="auto"/>
-              </w:tblBorders>
-              <w:tblLook w:val="01E0" w:firstRow="1" w:lastRow="1" w:firstColumn="1" w:lastColumn="1" w:noHBand="0" w:noVBand="0"/>
-            </w:tblPr>
-            <w:tblGrid>
-              <w:gridCol w:w="1322"/>
-              <w:gridCol w:w="900"/>
-              <w:gridCol w:w="540"/>
-              <w:gridCol w:w="3060"/>
-              <w:gridCol w:w="1498"/>
-              <w:gridCol w:w="62"/>
-              <w:gridCol w:w="2462"/>
-            </w:tblGrid>
-            <w:tr>
-              <w:trPr>
-                <w:trHeight w:val="184"/>
-              </w:trPr>
               <w:tc>
                 <w:tcPr>
-                  <w:tcW w:w="7320" w:type="dxa"/>
-                  <w:gridSpan w:val="5"/>
+                  <w:tcW w:w="2423" w:type="dxa"/>
+                  <w:gridSpan w:val="3"/>
                   <w:tcBorders>
                     <w:top w:val="single" w:sz="8" w:space="0" w:color="auto"/>
                     <w:left w:val="single" w:sz="8" w:space="0" w:color="auto"/>
@@ -14926,6 +14295,716 @@
                       <w:szCs w:val="20"/>
                       <w:lang w:val="pt-PT"/>
                     </w:rPr>
+                    <w:t>其他聯絡電話</w:t>
+                  </w:r>
+                </w:p>
+              </w:tc>
+              <w:tc>
+                <w:tcPr>
+                  <w:tcW w:w="2518" w:type="dxa"/>
+                  <w:gridSpan w:val="2"/>
+                  <w:tcBorders>
+                    <w:top w:val="single" w:sz="8" w:space="0" w:color="auto"/>
+                    <w:left w:val="single" w:sz="8" w:space="0" w:color="auto"/>
+                    <w:bottom w:val="single" w:sz="8" w:space="0" w:color="auto"/>
+                    <w:right w:val="single" w:sz="8" w:space="0" w:color="auto"/>
+                  </w:tcBorders>
+                </w:tcPr>
+                <w:p>
+                  <w:pPr>
+                    <w:widowControl/>
+                    <w:tabs>
+                      <w:tab w:val="center" w:pos="1440"/>
+                      <w:tab w:val="center" w:pos="4320"/>
+                      <w:tab w:val="center" w:pos="7740"/>
+                    </w:tabs>
+                    <w:overflowPunct w:val="0"/>
+                    <w:autoSpaceDE w:val="0"/>
+                    <w:autoSpaceDN w:val="0"/>
+                    <w:adjustRightInd w:val="0"/>
+                    <w:snapToGrid w:val="0"/>
+                    <w:ind w:right="-313"/>
+                    <w:textAlignment w:val="baseline"/>
+                    <w:rPr>
+                      <w:rFonts w:ascii="標楷體" w:eastAsia="標楷體" w:hAnsi="標楷體" w:cs="Times New Roman"/>
+                      <w:kern w:val="0"/>
+                      <w:sz w:val="20"/>
+                      <w:szCs w:val="20"/>
+                      <w:lang w:val="pt-PT"/>
+                    </w:rPr>
+                  </w:pPr>
+                </w:p>
+              </w:tc>
+            </w:tr>
+            <w:tr>
+              <w:trPr>
+                <w:trHeight w:val="265"/>
+              </w:trPr>
+              <w:tc>
+                <w:tcPr>
+                  <w:tcW w:w="2422" w:type="dxa"/>
+                  <w:gridSpan w:val="3"/>
+                  <w:tcBorders>
+                    <w:top w:val="single" w:sz="8" w:space="0" w:color="auto"/>
+                    <w:left w:val="single" w:sz="8" w:space="0" w:color="auto"/>
+                    <w:bottom w:val="single" w:sz="8" w:space="0" w:color="auto"/>
+                    <w:right w:val="single" w:sz="8" w:space="0" w:color="auto"/>
+                  </w:tcBorders>
+                </w:tcPr>
+                <w:p>
+                  <w:pPr>
+                    <w:widowControl/>
+                    <w:tabs>
+                      <w:tab w:val="center" w:pos="1440"/>
+                      <w:tab w:val="center" w:pos="4320"/>
+                      <w:tab w:val="center" w:pos="7740"/>
+                    </w:tabs>
+                    <w:overflowPunct w:val="0"/>
+                    <w:autoSpaceDE w:val="0"/>
+                    <w:autoSpaceDN w:val="0"/>
+                    <w:adjustRightInd w:val="0"/>
+                    <w:snapToGrid w:val="0"/>
+                    <w:ind w:right="-313"/>
+                    <w:textAlignment w:val="baseline"/>
+                    <w:rPr>
+                      <w:rFonts w:ascii="標楷體" w:eastAsia="標楷體" w:hAnsi="標楷體" w:cs="Times New Roman"/>
+                      <w:kern w:val="0"/>
+                      <w:sz w:val="20"/>
+                      <w:szCs w:val="20"/>
+                      <w:lang w:val="pt-PT"/>
+                    </w:rPr>
+                  </w:pPr>
+                  <w:r>
+                    <w:rPr>
+                      <w:rFonts w:ascii="標楷體" w:eastAsia="標楷體" w:hAnsi="標楷體" w:cs="Times New Roman" w:hint="eastAsia"/>
+                      <w:kern w:val="0"/>
+                      <w:sz w:val="20"/>
+                      <w:szCs w:val="20"/>
+                      <w:lang w:val="pt-PT"/>
+                    </w:rPr>
+                    <w:t>母</w:t>
+                  </w:r>
+                  <w:r>
+                    <w:rPr>
+                      <w:rFonts w:ascii="標楷體" w:eastAsia="標楷體" w:hAnsi="標楷體" w:cs="Times New Roman"/>
+                      <w:kern w:val="0"/>
+                      <w:sz w:val="20"/>
+                      <w:szCs w:val="20"/>
+                      <w:lang w:val="pt-PT"/>
+                    </w:rPr>
+                    <w:t xml:space="preserve"> </w:t>
+                  </w:r>
+                  <w:r>
+                    <w:rPr>
+                      <w:rFonts w:ascii="標楷體" w:eastAsia="標楷體" w:hAnsi="標楷體" w:cs="Times New Roman" w:hint="eastAsia"/>
+                      <w:kern w:val="0"/>
+                      <w:sz w:val="20"/>
+                      <w:szCs w:val="20"/>
+                      <w:lang w:val="pt-PT"/>
+                    </w:rPr>
+                    <w:t>親手提電話</w:t>
+                  </w:r>
+                </w:p>
+              </w:tc>
+              <w:tc>
+                <w:tcPr>
+                  <w:tcW w:w="2481" w:type="dxa"/>
+                  <w:gridSpan w:val="3"/>
+                  <w:tcBorders>
+                    <w:top w:val="single" w:sz="8" w:space="0" w:color="auto"/>
+                    <w:left w:val="single" w:sz="8" w:space="0" w:color="auto"/>
+                    <w:bottom w:val="single" w:sz="8" w:space="0" w:color="auto"/>
+                    <w:right w:val="single" w:sz="8" w:space="0" w:color="auto"/>
+                  </w:tcBorders>
+                </w:tcPr>
+                <w:p>
+                  <w:pPr>
+                    <w:widowControl/>
+                    <w:tabs>
+                      <w:tab w:val="center" w:pos="1440"/>
+                      <w:tab w:val="center" w:pos="4320"/>
+                      <w:tab w:val="center" w:pos="7740"/>
+                    </w:tabs>
+                    <w:overflowPunct w:val="0"/>
+                    <w:autoSpaceDE w:val="0"/>
+                    <w:autoSpaceDN w:val="0"/>
+                    <w:adjustRightInd w:val="0"/>
+                    <w:snapToGrid w:val="0"/>
+                    <w:ind w:right="-313"/>
+                    <w:textAlignment w:val="baseline"/>
+                    <w:rPr>
+                      <w:rFonts w:ascii="標楷體" w:eastAsia="標楷體" w:hAnsi="標楷體" w:cs="Times New Roman"/>
+                      <w:kern w:val="0"/>
+                      <w:sz w:val="20"/>
+                      <w:szCs w:val="20"/>
+                      <w:lang w:val="pt-PT"/>
+                    </w:rPr>
+                  </w:pPr>
+                </w:p>
+              </w:tc>
+              <w:tc>
+                <w:tcPr>
+                  <w:tcW w:w="2423" w:type="dxa"/>
+                  <w:gridSpan w:val="3"/>
+                  <w:tcBorders>
+                    <w:top w:val="single" w:sz="8" w:space="0" w:color="auto"/>
+                    <w:left w:val="single" w:sz="8" w:space="0" w:color="auto"/>
+                    <w:bottom w:val="single" w:sz="8" w:space="0" w:color="auto"/>
+                    <w:right w:val="single" w:sz="8" w:space="0" w:color="auto"/>
+                  </w:tcBorders>
+                </w:tcPr>
+                <w:p>
+                  <w:pPr>
+                    <w:widowControl/>
+                    <w:tabs>
+                      <w:tab w:val="center" w:pos="1440"/>
+                      <w:tab w:val="center" w:pos="4320"/>
+                      <w:tab w:val="center" w:pos="7740"/>
+                    </w:tabs>
+                    <w:overflowPunct w:val="0"/>
+                    <w:autoSpaceDE w:val="0"/>
+                    <w:autoSpaceDN w:val="0"/>
+                    <w:adjustRightInd w:val="0"/>
+                    <w:snapToGrid w:val="0"/>
+                    <w:ind w:right="-313"/>
+                    <w:textAlignment w:val="baseline"/>
+                    <w:rPr>
+                      <w:rFonts w:ascii="標楷體" w:eastAsia="標楷體" w:hAnsi="標楷體" w:cs="Times New Roman"/>
+                      <w:kern w:val="0"/>
+                      <w:sz w:val="20"/>
+                      <w:szCs w:val="20"/>
+                      <w:lang w:val="pt-PT"/>
+                    </w:rPr>
+                  </w:pPr>
+                  <w:r>
+                    <w:rPr>
+                      <w:rFonts w:ascii="標楷體" w:eastAsia="標楷體" w:hAnsi="標楷體" w:cs="Times New Roman" w:hint="eastAsia"/>
+                      <w:kern w:val="0"/>
+                      <w:sz w:val="20"/>
+                      <w:szCs w:val="20"/>
+                      <w:lang w:val="pt-PT"/>
+                    </w:rPr>
+                    <w:t>其他聯絡電話</w:t>
+                  </w:r>
+                </w:p>
+              </w:tc>
+              <w:tc>
+                <w:tcPr>
+                  <w:tcW w:w="2518" w:type="dxa"/>
+                  <w:gridSpan w:val="2"/>
+                  <w:tcBorders>
+                    <w:top w:val="single" w:sz="8" w:space="0" w:color="auto"/>
+                    <w:left w:val="single" w:sz="8" w:space="0" w:color="auto"/>
+                    <w:bottom w:val="single" w:sz="8" w:space="0" w:color="auto"/>
+                    <w:right w:val="single" w:sz="8" w:space="0" w:color="auto"/>
+                  </w:tcBorders>
+                </w:tcPr>
+                <w:p>
+                  <w:pPr>
+                    <w:widowControl/>
+                    <w:tabs>
+                      <w:tab w:val="center" w:pos="1440"/>
+                      <w:tab w:val="center" w:pos="4320"/>
+                      <w:tab w:val="center" w:pos="7740"/>
+                    </w:tabs>
+                    <w:overflowPunct w:val="0"/>
+                    <w:autoSpaceDE w:val="0"/>
+                    <w:autoSpaceDN w:val="0"/>
+                    <w:adjustRightInd w:val="0"/>
+                    <w:snapToGrid w:val="0"/>
+                    <w:ind w:right="-313"/>
+                    <w:textAlignment w:val="baseline"/>
+                    <w:rPr>
+                      <w:rFonts w:ascii="標楷體" w:eastAsia="標楷體" w:hAnsi="標楷體" w:cs="Times New Roman"/>
+                      <w:kern w:val="0"/>
+                      <w:sz w:val="20"/>
+                      <w:szCs w:val="20"/>
+                      <w:lang w:val="pt-PT"/>
+                    </w:rPr>
+                  </w:pPr>
+                </w:p>
+              </w:tc>
+            </w:tr>
+            <w:tr>
+              <w:trPr>
+                <w:trHeight w:val="233"/>
+              </w:trPr>
+              <w:tc>
+                <w:tcPr>
+                  <w:tcW w:w="2422" w:type="dxa"/>
+                  <w:gridSpan w:val="3"/>
+                  <w:tcBorders>
+                    <w:top w:val="single" w:sz="8" w:space="0" w:color="auto"/>
+                    <w:left w:val="single" w:sz="8" w:space="0" w:color="auto"/>
+                    <w:bottom w:val="single" w:sz="8" w:space="0" w:color="auto"/>
+                    <w:right w:val="single" w:sz="8" w:space="0" w:color="auto"/>
+                  </w:tcBorders>
+                </w:tcPr>
+                <w:p>
+                  <w:pPr>
+                    <w:widowControl/>
+                    <w:tabs>
+                      <w:tab w:val="center" w:pos="1440"/>
+                      <w:tab w:val="center" w:pos="4320"/>
+                      <w:tab w:val="center" w:pos="7740"/>
+                    </w:tabs>
+                    <w:overflowPunct w:val="0"/>
+                    <w:autoSpaceDE w:val="0"/>
+                    <w:autoSpaceDN w:val="0"/>
+                    <w:adjustRightInd w:val="0"/>
+                    <w:snapToGrid w:val="0"/>
+                    <w:ind w:right="-313"/>
+                    <w:textAlignment w:val="baseline"/>
+                    <w:rPr>
+                      <w:rFonts w:ascii="標楷體" w:eastAsia="標楷體" w:hAnsi="標楷體" w:cs="Times New Roman"/>
+                      <w:kern w:val="0"/>
+                      <w:sz w:val="20"/>
+                      <w:szCs w:val="20"/>
+                      <w:lang w:val="pt-PT"/>
+                    </w:rPr>
+                  </w:pPr>
+                  <w:r>
+                    <w:rPr>
+                      <w:rFonts w:ascii="標楷體" w:eastAsia="標楷體" w:hAnsi="標楷體" w:cs="Times New Roman" w:hint="eastAsia"/>
+                      <w:kern w:val="0"/>
+                      <w:sz w:val="20"/>
+                      <w:szCs w:val="20"/>
+                      <w:lang w:val="pt-PT"/>
+                    </w:rPr>
+                    <w:t>監護人手提電話</w:t>
+                  </w:r>
+                </w:p>
+              </w:tc>
+              <w:tc>
+                <w:tcPr>
+                  <w:tcW w:w="2481" w:type="dxa"/>
+                  <w:gridSpan w:val="3"/>
+                  <w:tcBorders>
+                    <w:top w:val="single" w:sz="8" w:space="0" w:color="auto"/>
+                    <w:left w:val="single" w:sz="8" w:space="0" w:color="auto"/>
+                    <w:bottom w:val="single" w:sz="8" w:space="0" w:color="auto"/>
+                    <w:right w:val="single" w:sz="8" w:space="0" w:color="auto"/>
+                  </w:tcBorders>
+                </w:tcPr>
+                <w:p>
+                  <w:pPr>
+                    <w:widowControl/>
+                    <w:tabs>
+                      <w:tab w:val="center" w:pos="1440"/>
+                      <w:tab w:val="center" w:pos="4320"/>
+                      <w:tab w:val="center" w:pos="7740"/>
+                    </w:tabs>
+                    <w:overflowPunct w:val="0"/>
+                    <w:autoSpaceDE w:val="0"/>
+                    <w:autoSpaceDN w:val="0"/>
+                    <w:adjustRightInd w:val="0"/>
+                    <w:snapToGrid w:val="0"/>
+                    <w:ind w:right="-313"/>
+                    <w:textAlignment w:val="baseline"/>
+                    <w:rPr>
+                      <w:rFonts w:ascii="標楷體" w:eastAsia="標楷體" w:hAnsi="標楷體" w:cs="Times New Roman"/>
+                      <w:kern w:val="0"/>
+                      <w:sz w:val="20"/>
+                      <w:szCs w:val="20"/>
+                      <w:lang w:val="pt-PT"/>
+                    </w:rPr>
+                  </w:pPr>
+                </w:p>
+              </w:tc>
+              <w:tc>
+                <w:tcPr>
+                  <w:tcW w:w="2423" w:type="dxa"/>
+                  <w:gridSpan w:val="3"/>
+                  <w:tcBorders>
+                    <w:top w:val="single" w:sz="8" w:space="0" w:color="auto"/>
+                    <w:left w:val="single" w:sz="8" w:space="0" w:color="auto"/>
+                    <w:bottom w:val="single" w:sz="8" w:space="0" w:color="auto"/>
+                    <w:right w:val="single" w:sz="8" w:space="0" w:color="auto"/>
+                  </w:tcBorders>
+                </w:tcPr>
+                <w:p>
+                  <w:pPr>
+                    <w:widowControl/>
+                    <w:tabs>
+                      <w:tab w:val="center" w:pos="1440"/>
+                      <w:tab w:val="center" w:pos="4320"/>
+                      <w:tab w:val="center" w:pos="7740"/>
+                    </w:tabs>
+                    <w:overflowPunct w:val="0"/>
+                    <w:autoSpaceDE w:val="0"/>
+                    <w:autoSpaceDN w:val="0"/>
+                    <w:adjustRightInd w:val="0"/>
+                    <w:snapToGrid w:val="0"/>
+                    <w:ind w:right="-313"/>
+                    <w:textAlignment w:val="baseline"/>
+                    <w:rPr>
+                      <w:rFonts w:ascii="標楷體" w:eastAsia="標楷體" w:hAnsi="標楷體" w:cs="Times New Roman"/>
+                      <w:kern w:val="0"/>
+                      <w:sz w:val="20"/>
+                      <w:szCs w:val="20"/>
+                      <w:lang w:val="pt-PT"/>
+                    </w:rPr>
+                  </w:pPr>
+                  <w:r>
+                    <w:rPr>
+                      <w:rFonts w:ascii="標楷體" w:eastAsia="標楷體" w:hAnsi="標楷體" w:cs="Times New Roman" w:hint="eastAsia"/>
+                      <w:kern w:val="0"/>
+                      <w:sz w:val="20"/>
+                      <w:szCs w:val="20"/>
+                      <w:lang w:val="pt-PT"/>
+                    </w:rPr>
+                    <w:t>其他聯絡電話</w:t>
+                  </w:r>
+                </w:p>
+              </w:tc>
+              <w:tc>
+                <w:tcPr>
+                  <w:tcW w:w="2518" w:type="dxa"/>
+                  <w:gridSpan w:val="2"/>
+                  <w:tcBorders>
+                    <w:top w:val="single" w:sz="8" w:space="0" w:color="auto"/>
+                    <w:left w:val="single" w:sz="8" w:space="0" w:color="auto"/>
+                    <w:bottom w:val="single" w:sz="8" w:space="0" w:color="auto"/>
+                    <w:right w:val="single" w:sz="8" w:space="0" w:color="auto"/>
+                  </w:tcBorders>
+                </w:tcPr>
+                <w:p>
+                  <w:pPr>
+                    <w:widowControl/>
+                    <w:tabs>
+                      <w:tab w:val="center" w:pos="1440"/>
+                      <w:tab w:val="center" w:pos="4320"/>
+                      <w:tab w:val="center" w:pos="7740"/>
+                    </w:tabs>
+                    <w:overflowPunct w:val="0"/>
+                    <w:autoSpaceDE w:val="0"/>
+                    <w:autoSpaceDN w:val="0"/>
+                    <w:adjustRightInd w:val="0"/>
+                    <w:snapToGrid w:val="0"/>
+                    <w:ind w:right="-313"/>
+                    <w:textAlignment w:val="baseline"/>
+                    <w:rPr>
+                      <w:rFonts w:ascii="標楷體" w:eastAsia="標楷體" w:hAnsi="標楷體" w:cs="Times New Roman"/>
+                      <w:kern w:val="0"/>
+                      <w:sz w:val="20"/>
+                      <w:szCs w:val="20"/>
+                      <w:lang w:val="pt-PT"/>
+                    </w:rPr>
+                  </w:pPr>
+                </w:p>
+              </w:tc>
+            </w:tr>
+            <w:tr>
+              <w:trPr>
+                <w:trHeight w:val="265"/>
+              </w:trPr>
+              <w:tc>
+                <w:tcPr>
+                  <w:tcW w:w="7326" w:type="dxa"/>
+                  <w:gridSpan w:val="9"/>
+                  <w:tcBorders>
+                    <w:top w:val="single" w:sz="8" w:space="0" w:color="auto"/>
+                    <w:left w:val="single" w:sz="8" w:space="0" w:color="auto"/>
+                    <w:bottom w:val="single" w:sz="8" w:space="0" w:color="auto"/>
+                    <w:right w:val="single" w:sz="8" w:space="0" w:color="auto"/>
+                  </w:tcBorders>
+                </w:tcPr>
+                <w:p>
+                  <w:pPr>
+                    <w:widowControl/>
+                    <w:tabs>
+                      <w:tab w:val="center" w:pos="1440"/>
+                      <w:tab w:val="center" w:pos="4320"/>
+                      <w:tab w:val="center" w:pos="7740"/>
+                    </w:tabs>
+                    <w:overflowPunct w:val="0"/>
+                    <w:autoSpaceDE w:val="0"/>
+                    <w:autoSpaceDN w:val="0"/>
+                    <w:adjustRightInd w:val="0"/>
+                    <w:snapToGrid w:val="0"/>
+                    <w:ind w:right="-313"/>
+                    <w:textAlignment w:val="baseline"/>
+                    <w:rPr>
+                      <w:rFonts w:ascii="標楷體" w:eastAsia="標楷體" w:hAnsi="標楷體" w:cs="Times New Roman"/>
+                      <w:kern w:val="0"/>
+                      <w:sz w:val="20"/>
+                      <w:szCs w:val="20"/>
+                      <w:lang w:val="pt-PT"/>
+                    </w:rPr>
+                  </w:pPr>
+                  <w:r>
+                    <w:rPr>
+                      <w:rFonts w:ascii="標楷體" w:eastAsia="標楷體" w:hAnsi="標楷體" w:cs="Times New Roman" w:hint="eastAsia"/>
+                      <w:kern w:val="0"/>
+                      <w:sz w:val="20"/>
+                      <w:szCs w:val="20"/>
+                      <w:lang w:val="pt-PT"/>
+                    </w:rPr>
+                    <w:t>接收</w:t>
+                  </w:r>
+                  <w:r>
+                    <w:rPr>
+                      <w:rFonts w:ascii="標楷體" w:eastAsia="標楷體" w:hAnsi="標楷體" w:cs="Times New Roman"/>
+                      <w:kern w:val="0"/>
+                      <w:sz w:val="20"/>
+                      <w:szCs w:val="20"/>
+                      <w:lang w:val="pt-PT"/>
+                    </w:rPr>
+                    <w:t>SMS</w:t>
+                  </w:r>
+                  <w:r>
+                    <w:rPr>
+                      <w:rFonts w:ascii="標楷體" w:eastAsia="標楷體" w:hAnsi="標楷體" w:cs="Times New Roman" w:hint="eastAsia"/>
+                      <w:kern w:val="0"/>
+                      <w:sz w:val="20"/>
+                      <w:szCs w:val="20"/>
+                      <w:lang w:val="pt-PT"/>
+                    </w:rPr>
+                    <w:t>短訊之本澳手提電話</w:t>
+                  </w:r>
+                  <w:r>
+                    <w:rPr>
+                      <w:rFonts w:ascii="標楷體" w:eastAsia="標楷體" w:hAnsi="標楷體" w:cs="Times New Roman"/>
+                      <w:kern w:val="0"/>
+                      <w:sz w:val="20"/>
+                      <w:szCs w:val="20"/>
+                      <w:lang w:val="pt-PT"/>
+                    </w:rPr>
+                    <w:t>(</w:t>
+                  </w:r>
+                  <w:r>
+                    <w:rPr>
+                      <w:rFonts w:ascii="標楷體" w:eastAsia="標楷體" w:hAnsi="標楷體" w:cs="Times New Roman" w:hint="eastAsia"/>
+                      <w:kern w:val="0"/>
+                      <w:sz w:val="20"/>
+                      <w:szCs w:val="20"/>
+                      <w:lang w:val="pt-PT"/>
+                    </w:rPr>
+                    <w:t>只可填寫監護人或父母其中一位的電話</w:t>
+                  </w:r>
+                  <w:r>
+                    <w:rPr>
+                      <w:rFonts w:ascii="標楷體" w:eastAsia="標楷體" w:hAnsi="標楷體" w:cs="Times New Roman"/>
+                      <w:kern w:val="0"/>
+                      <w:sz w:val="20"/>
+                      <w:szCs w:val="20"/>
+                      <w:lang w:val="pt-PT"/>
+                    </w:rPr>
+                    <w:t>)</w:t>
+                  </w:r>
+                </w:p>
+              </w:tc>
+              <w:tc>
+                <w:tcPr>
+                  <w:tcW w:w="2518" w:type="dxa"/>
+                  <w:gridSpan w:val="2"/>
+                  <w:tcBorders>
+                    <w:top w:val="single" w:sz="8" w:space="0" w:color="auto"/>
+                    <w:left w:val="single" w:sz="8" w:space="0" w:color="auto"/>
+                    <w:bottom w:val="single" w:sz="8" w:space="0" w:color="auto"/>
+                    <w:right w:val="single" w:sz="8" w:space="0" w:color="auto"/>
+                  </w:tcBorders>
+                </w:tcPr>
+                <w:p>
+                  <w:pPr>
+                    <w:widowControl/>
+                    <w:tabs>
+                      <w:tab w:val="center" w:pos="1440"/>
+                      <w:tab w:val="center" w:pos="4320"/>
+                      <w:tab w:val="center" w:pos="7740"/>
+                    </w:tabs>
+                    <w:overflowPunct w:val="0"/>
+                    <w:autoSpaceDE w:val="0"/>
+                    <w:autoSpaceDN w:val="0"/>
+                    <w:adjustRightInd w:val="0"/>
+                    <w:snapToGrid w:val="0"/>
+                    <w:ind w:right="-313"/>
+                    <w:textAlignment w:val="baseline"/>
+                    <w:rPr>
+                      <w:rFonts w:ascii="標楷體" w:eastAsia="標楷體" w:hAnsi="標楷體" w:cs="Times New Roman"/>
+                      <w:kern w:val="0"/>
+                      <w:sz w:val="20"/>
+                      <w:szCs w:val="20"/>
+                      <w:lang w:val="pt-PT"/>
+                    </w:rPr>
+                  </w:pPr>
+                </w:p>
+              </w:tc>
+            </w:tr>
+            <w:tr>
+              <w:trPr>
+                <w:trHeight w:val="265"/>
+              </w:trPr>
+              <w:tc>
+                <w:tcPr>
+                  <w:tcW w:w="2430" w:type="dxa"/>
+                  <w:gridSpan w:val="4"/>
+                  <w:tcBorders>
+                    <w:top w:val="single" w:sz="8" w:space="0" w:color="auto"/>
+                    <w:bottom w:val="single" w:sz="8" w:space="0" w:color="auto"/>
+                  </w:tcBorders>
+                </w:tcPr>
+                <w:p>
+                  <w:pPr>
+                    <w:widowControl/>
+                    <w:tabs>
+                      <w:tab w:val="center" w:pos="1440"/>
+                      <w:tab w:val="center" w:pos="4320"/>
+                      <w:tab w:val="center" w:pos="7740"/>
+                    </w:tabs>
+                    <w:overflowPunct w:val="0"/>
+                    <w:autoSpaceDE w:val="0"/>
+                    <w:autoSpaceDN w:val="0"/>
+                    <w:adjustRightInd w:val="0"/>
+                    <w:snapToGrid w:val="0"/>
+                    <w:ind w:right="-313"/>
+                    <w:textAlignment w:val="baseline"/>
+                    <w:rPr>
+                      <w:rFonts w:ascii="標楷體" w:eastAsia="標楷體" w:hAnsi="標楷體" w:cs="Times New Roman" w:hint="eastAsia"/>
+                      <w:kern w:val="0"/>
+                      <w:sz w:val="20"/>
+                      <w:szCs w:val="20"/>
+                      <w:lang w:val="pt-PT"/>
+                    </w:rPr>
+                  </w:pPr>
+                  <w:r>
+                    <w:rPr>
+                      <w:rFonts w:ascii="標楷體" w:eastAsia="標楷體" w:hAnsi="標楷體" w:cs="Times New Roman" w:hint="eastAsia"/>
+                      <w:b/>
+                      <w:kern w:val="0"/>
+                      <w:sz w:val="20"/>
+                      <w:szCs w:val="20"/>
+                    </w:rPr>
+                    <w:t>學生資料</w:t>
+                  </w:r>
+                </w:p>
+              </w:tc>
+              <w:tc>
+                <w:tcPr>
+                  <w:tcW w:w="4896" w:type="dxa"/>
+                  <w:gridSpan w:val="5"/>
+                  <w:tcBorders>
+                    <w:top w:val="single" w:sz="8" w:space="0" w:color="auto"/>
+                    <w:left w:val="nil"/>
+                    <w:bottom w:val="single" w:sz="8" w:space="0" w:color="auto"/>
+                  </w:tcBorders>
+                </w:tcPr>
+                <w:p>
+                  <w:pPr>
+                    <w:widowControl/>
+                    <w:tabs>
+                      <w:tab w:val="center" w:pos="1440"/>
+                      <w:tab w:val="center" w:pos="4320"/>
+                      <w:tab w:val="center" w:pos="7740"/>
+                    </w:tabs>
+                    <w:overflowPunct w:val="0"/>
+                    <w:autoSpaceDE w:val="0"/>
+                    <w:autoSpaceDN w:val="0"/>
+                    <w:adjustRightInd w:val="0"/>
+                    <w:snapToGrid w:val="0"/>
+                    <w:ind w:right="-313"/>
+                    <w:textAlignment w:val="baseline"/>
+                    <w:rPr>
+                      <w:rFonts w:ascii="標楷體" w:eastAsia="標楷體" w:hAnsi="標楷體" w:cs="Times New Roman" w:hint="eastAsia"/>
+                      <w:kern w:val="0"/>
+                      <w:sz w:val="20"/>
+                      <w:szCs w:val="20"/>
+                      <w:lang w:val="pt-PT"/>
+                    </w:rPr>
+                  </w:pPr>
+                </w:p>
+              </w:tc>
+              <w:tc>
+                <w:tcPr>
+                  <w:tcW w:w="2518" w:type="dxa"/>
+                  <w:gridSpan w:val="2"/>
+                  <w:tcBorders>
+                    <w:top w:val="single" w:sz="8" w:space="0" w:color="auto"/>
+                    <w:bottom w:val="single" w:sz="8" w:space="0" w:color="auto"/>
+                  </w:tcBorders>
+                </w:tcPr>
+                <w:p>
+                  <w:pPr>
+                    <w:widowControl/>
+                    <w:tabs>
+                      <w:tab w:val="center" w:pos="1440"/>
+                      <w:tab w:val="center" w:pos="4320"/>
+                      <w:tab w:val="center" w:pos="7740"/>
+                    </w:tabs>
+                    <w:overflowPunct w:val="0"/>
+                    <w:autoSpaceDE w:val="0"/>
+                    <w:autoSpaceDN w:val="0"/>
+                    <w:adjustRightInd w:val="0"/>
+                    <w:snapToGrid w:val="0"/>
+                    <w:ind w:right="-313"/>
+                    <w:textAlignment w:val="baseline"/>
+                    <w:rPr>
+                      <w:rFonts w:ascii="標楷體" w:eastAsia="標楷體" w:hAnsi="標楷體" w:cs="Times New Roman"/>
+                      <w:kern w:val="0"/>
+                      <w:sz w:val="20"/>
+                      <w:szCs w:val="20"/>
+                      <w:lang w:val="pt-PT"/>
+                    </w:rPr>
+                  </w:pPr>
+                </w:p>
+              </w:tc>
+            </w:tr>
+            <w:tr>
+              <w:tblPrEx>
+                <w:tblBorders>
+                  <w:top w:val="single" w:sz="8" w:space="0" w:color="auto"/>
+                  <w:left w:val="single" w:sz="8" w:space="0" w:color="auto"/>
+                  <w:bottom w:val="single" w:sz="8" w:space="0" w:color="auto"/>
+                  <w:right w:val="single" w:sz="8" w:space="0" w:color="auto"/>
+                  <w:insideH w:val="single" w:sz="8" w:space="0" w:color="auto"/>
+                  <w:insideV w:val="single" w:sz="8" w:space="0" w:color="auto"/>
+                </w:tblBorders>
+              </w:tblPrEx>
+              <w:trPr>
+                <w:trHeight w:val="184"/>
+              </w:trPr>
+              <w:tc>
+                <w:tcPr>
+                  <w:tcW w:w="7320" w:type="dxa"/>
+                  <w:gridSpan w:val="8"/>
+                  <w:tcBorders>
+                    <w:top w:val="single" w:sz="8" w:space="0" w:color="auto"/>
+                    <w:left w:val="single" w:sz="8" w:space="0" w:color="auto"/>
+                    <w:bottom w:val="single" w:sz="8" w:space="0" w:color="auto"/>
+                    <w:right w:val="single" w:sz="8" w:space="0" w:color="auto"/>
+                  </w:tcBorders>
+                </w:tcPr>
+                <w:p>
+                  <w:pPr>
+                    <w:widowControl/>
+                    <w:tabs>
+                      <w:tab w:val="center" w:pos="1440"/>
+                      <w:tab w:val="center" w:pos="4320"/>
+                      <w:tab w:val="center" w:pos="7740"/>
+                    </w:tabs>
+                    <w:overflowPunct w:val="0"/>
+                    <w:autoSpaceDE w:val="0"/>
+                    <w:autoSpaceDN w:val="0"/>
+                    <w:adjustRightInd w:val="0"/>
+                    <w:snapToGrid w:val="0"/>
+                    <w:ind w:right="-313"/>
+                    <w:textAlignment w:val="baseline"/>
+                    <w:rPr>
+                      <w:rFonts w:ascii="標楷體" w:eastAsia="標楷體" w:hAnsi="標楷體" w:cs="Times New Roman"/>
+                      <w:kern w:val="0"/>
+                      <w:sz w:val="20"/>
+                      <w:szCs w:val="20"/>
+                      <w:lang w:val="pt-PT"/>
+                    </w:rPr>
+                  </w:pPr>
+                  <w:r>
+                    <w:rPr>
+                      <w:rFonts w:ascii="標楷體" w:eastAsia="標楷體" w:hAnsi="標楷體" w:cs="Times New Roman" w:hint="eastAsia"/>
+                      <w:kern w:val="0"/>
+                      <w:sz w:val="20"/>
+                      <w:szCs w:val="20"/>
+                      <w:lang w:val="pt-PT"/>
+                    </w:rPr>
                     <w:t>學生手提電話</w:t>
                   </w:r>
                   <w:r>
@@ -15003,7 +15082,7 @@
               <w:tc>
                 <w:tcPr>
                   <w:tcW w:w="2524" w:type="dxa"/>
-                  <w:gridSpan w:val="2"/>
+                  <w:gridSpan w:val="3"/>
                   <w:tcBorders>
                     <w:top w:val="single" w:sz="8" w:space="0" w:color="auto"/>
                     <w:left w:val="single" w:sz="8" w:space="0" w:color="auto"/>
@@ -15096,7 +15175,7 @@
               <w:tc>
                 <w:tcPr>
                   <w:tcW w:w="4500" w:type="dxa"/>
-                  <w:gridSpan w:val="3"/>
+                  <w:gridSpan w:val="6"/>
                   <w:tcBorders>
                     <w:top w:val="single" w:sz="8" w:space="0" w:color="auto"/>
                     <w:left w:val="single" w:sz="8" w:space="0" w:color="auto"/>
@@ -15132,7 +15211,7 @@
               <w:tc>
                 <w:tcPr>
                   <w:tcW w:w="4022" w:type="dxa"/>
-                  <w:gridSpan w:val="3"/>
+                  <w:gridSpan w:val="4"/>
                   <w:tcBorders>
                     <w:top w:val="single" w:sz="8" w:space="0" w:color="auto"/>
                     <w:left w:val="single" w:sz="8" w:space="0" w:color="auto"/>
@@ -15210,7 +15289,7 @@
               <w:tc>
                 <w:tcPr>
                   <w:tcW w:w="2762" w:type="dxa"/>
-                  <w:gridSpan w:val="3"/>
+                  <w:gridSpan w:val="5"/>
                   <w:tcBorders>
                     <w:top w:val="single" w:sz="8" w:space="0" w:color="auto"/>
                     <w:left w:val="single" w:sz="8" w:space="0" w:color="auto"/>
@@ -15256,7 +15335,7 @@
               <w:tc>
                 <w:tcPr>
                   <w:tcW w:w="7082" w:type="dxa"/>
-                  <w:gridSpan w:val="4"/>
+                  <w:gridSpan w:val="6"/>
                   <w:tcBorders>
                     <w:top w:val="single" w:sz="8" w:space="0" w:color="auto"/>
                     <w:left w:val="single" w:sz="8" w:space="0" w:color="auto"/>
@@ -15561,7 +15640,7 @@
               <w:tc>
                 <w:tcPr>
                   <w:tcW w:w="5160" w:type="dxa"/>
-                  <w:gridSpan w:val="4"/>
+                  <w:gridSpan w:val="8"/>
                   <w:tcBorders>
                     <w:top w:val="single" w:sz="8" w:space="0" w:color="auto"/>
                     <w:left w:val="single" w:sz="8" w:space="0" w:color="auto"/>
@@ -15744,7 +15823,7 @@
               <w:tc>
                 <w:tcPr>
                   <w:tcW w:w="5160" w:type="dxa"/>
-                  <w:gridSpan w:val="4"/>
+                  <w:gridSpan w:val="8"/>
                   <w:tcBorders>
                     <w:top w:val="single" w:sz="8" w:space="0" w:color="auto"/>
                     <w:left w:val="single" w:sz="8" w:space="0" w:color="auto"/>
@@ -15907,7 +15986,7 @@
               <w:tc>
                 <w:tcPr>
                   <w:tcW w:w="5160" w:type="dxa"/>
-                  <w:gridSpan w:val="4"/>
+                  <w:gridSpan w:val="8"/>
                   <w:tcBorders>
                     <w:top w:val="single" w:sz="8" w:space="0" w:color="auto"/>
                     <w:left w:val="single" w:sz="8" w:space="0" w:color="auto"/>
@@ -16070,7 +16149,7 @@
               <w:tc>
                 <w:tcPr>
                   <w:tcW w:w="5160" w:type="dxa"/>
-                  <w:gridSpan w:val="4"/>
+                  <w:gridSpan w:val="8"/>
                   <w:tcBorders>
                     <w:top w:val="single" w:sz="8" w:space="0" w:color="auto"/>
                     <w:left w:val="single" w:sz="8" w:space="0" w:color="auto"/>
@@ -17680,7 +17759,7 @@
               <w:autoSpaceDN w:val="0"/>
               <w:adjustRightInd w:val="0"/>
               <w:snapToGrid w:val="0"/>
-              <w:ind w:right="-313"/>
+              <w:ind w:right="-313" w:firstLineChars="50" w:firstLine="100"/>
               <w:textAlignment w:val="baseline"/>
               <w:rPr>
                 <w:rFonts w:ascii="Arial" w:eastAsia="標楷體" w:hAnsi="Arial" w:cs="Times New Roman"/>
@@ -17733,7 +17812,8 @@
               <w:tblLook w:val="01E0" w:firstRow="1" w:lastRow="1" w:firstColumn="1" w:lastColumn="1" w:noHBand="0" w:noVBand="0"/>
             </w:tblPr>
             <w:tblGrid>
-              <w:gridCol w:w="2422"/>
+              <w:gridCol w:w="2415"/>
+              <w:gridCol w:w="7"/>
               <w:gridCol w:w="2481"/>
               <w:gridCol w:w="2424"/>
               <w:gridCol w:w="2517"/>
@@ -17742,6 +17822,88 @@
               <w:trPr>
                 <w:trHeight w:val="350"/>
               </w:trPr>
+              <w:tc>
+                <w:tcPr>
+                  <w:tcW w:w="2422" w:type="dxa"/>
+                  <w:gridSpan w:val="2"/>
+                  <w:tcBorders>
+                    <w:top w:val="single" w:sz="8" w:space="0" w:color="auto"/>
+                    <w:left w:val="single" w:sz="8" w:space="0" w:color="auto"/>
+                    <w:bottom w:val="single" w:sz="8" w:space="0" w:color="auto"/>
+                    <w:right w:val="single" w:sz="8" w:space="0" w:color="auto"/>
+                  </w:tcBorders>
+                  <w:hideMark/>
+                </w:tcPr>
+                <w:p>
+                  <w:pPr>
+                    <w:widowControl/>
+                    <w:tabs>
+                      <w:tab w:val="center" w:pos="1440"/>
+                      <w:tab w:val="center" w:pos="4320"/>
+                      <w:tab w:val="center" w:pos="7740"/>
+                    </w:tabs>
+                    <w:overflowPunct w:val="0"/>
+                    <w:autoSpaceDE w:val="0"/>
+                    <w:autoSpaceDN w:val="0"/>
+                    <w:adjustRightInd w:val="0"/>
+                    <w:snapToGrid w:val="0"/>
+                    <w:ind w:right="-313"/>
+                    <w:textAlignment w:val="baseline"/>
+                    <w:rPr>
+                      <w:rFonts w:ascii="標楷體" w:eastAsia="標楷體" w:hAnsi="標楷體" w:cs="Times New Roman"/>
+                      <w:kern w:val="0"/>
+                      <w:sz w:val="20"/>
+                      <w:szCs w:val="20"/>
+                      <w:lang w:val="pt-PT"/>
+                    </w:rPr>
+                  </w:pPr>
+                  <w:r>
+                    <w:rPr>
+                      <w:rFonts w:ascii="標楷體" w:eastAsia="標楷體" w:hAnsi="標楷體" w:cs="Times New Roman" w:hint="eastAsia"/>
+                      <w:kern w:val="0"/>
+                      <w:sz w:val="20"/>
+                      <w:szCs w:val="20"/>
+                      <w:lang w:val="pt-PT"/>
+                    </w:rPr>
+                    <w:t>父 親手提電話</w:t>
+                  </w:r>
+                </w:p>
+              </w:tc>
+              <w:tc>
+                <w:tcPr>
+                  <w:tcW w:w="2481" w:type="dxa"/>
+                  <w:tcBorders>
+                    <w:top w:val="single" w:sz="8" w:space="0" w:color="auto"/>
+                    <w:left w:val="single" w:sz="8" w:space="0" w:color="auto"/>
+                    <w:bottom w:val="single" w:sz="8" w:space="0" w:color="auto"/>
+                    <w:right w:val="single" w:sz="8" w:space="0" w:color="auto"/>
+                  </w:tcBorders>
+                </w:tcPr>
+                <w:p>
+                  <w:pPr>
+                    <w:widowControl/>
+                    <w:tabs>
+                      <w:tab w:val="center" w:pos="1440"/>
+                      <w:tab w:val="center" w:pos="4320"/>
+                      <w:tab w:val="center" w:pos="7740"/>
+                    </w:tabs>
+                    <w:overflowPunct w:val="0"/>
+                    <w:autoSpaceDE w:val="0"/>
+                    <w:autoSpaceDN w:val="0"/>
+                    <w:adjustRightInd w:val="0"/>
+                    <w:snapToGrid w:val="0"/>
+                    <w:ind w:right="-313"/>
+                    <w:textAlignment w:val="baseline"/>
+                    <w:rPr>
+                      <w:rFonts w:ascii="標楷體" w:eastAsia="標楷體" w:hAnsi="標楷體" w:cs="Times New Roman"/>
+                      <w:kern w:val="0"/>
+                      <w:sz w:val="20"/>
+                      <w:szCs w:val="20"/>
+                      <w:lang w:val="pt-PT"/>
+                    </w:rPr>
+                  </w:pPr>
+                </w:p>
+              </w:tc>
               <w:tc>
                 <w:tcPr>
                   <w:tcW w:w="2424" w:type="dxa"/>
@@ -17784,13 +17946,13 @@
                       <w:szCs w:val="20"/>
                       <w:lang w:val="pt-PT"/>
                     </w:rPr>
-                    <w:t>父 親手提電話</w:t>
+                    <w:t>其他聯絡電話</w:t>
                   </w:r>
                 </w:p>
               </w:tc>
               <w:tc>
                 <w:tcPr>
-                  <w:tcW w:w="2484" w:type="dxa"/>
+                  <w:tcW w:w="2517" w:type="dxa"/>
                   <w:tcBorders>
                     <w:top w:val="single" w:sz="8" w:space="0" w:color="auto"/>
                     <w:left w:val="single" w:sz="8" w:space="0" w:color="auto"/>
@@ -17823,9 +17985,15 @@
                   </w:pPr>
                 </w:p>
               </w:tc>
+            </w:tr>
+            <w:tr>
+              <w:trPr>
+                <w:trHeight w:val="265"/>
+              </w:trPr>
               <w:tc>
                 <w:tcPr>
-                  <w:tcW w:w="2426" w:type="dxa"/>
+                  <w:tcW w:w="2422" w:type="dxa"/>
+                  <w:gridSpan w:val="2"/>
                   <w:tcBorders>
                     <w:top w:val="single" w:sz="8" w:space="0" w:color="auto"/>
                     <w:left w:val="single" w:sz="8" w:space="0" w:color="auto"/>
@@ -17865,13 +18033,13 @@
                       <w:szCs w:val="20"/>
                       <w:lang w:val="pt-PT"/>
                     </w:rPr>
-                    <w:t>其他聯絡電話</w:t>
+                    <w:t>母 親手提電話</w:t>
                   </w:r>
                 </w:p>
               </w:tc>
               <w:tc>
                 <w:tcPr>
-                  <w:tcW w:w="2520" w:type="dxa"/>
+                  <w:tcW w:w="2481" w:type="dxa"/>
                   <w:tcBorders>
                     <w:top w:val="single" w:sz="8" w:space="0" w:color="auto"/>
                     <w:left w:val="single" w:sz="8" w:space="0" w:color="auto"/>
@@ -17904,11 +18072,6 @@
                   </w:pPr>
                 </w:p>
               </w:tc>
-            </w:tr>
-            <w:tr>
-              <w:trPr>
-                <w:trHeight w:val="265"/>
-              </w:trPr>
               <w:tc>
                 <w:tcPr>
                   <w:tcW w:w="2424" w:type="dxa"/>
@@ -17951,13 +18114,13 @@
                       <w:szCs w:val="20"/>
                       <w:lang w:val="pt-PT"/>
                     </w:rPr>
-                    <w:t>母 親手提電話</w:t>
+                    <w:t>其他聯絡電話</w:t>
                   </w:r>
                 </w:p>
               </w:tc>
               <w:tc>
                 <w:tcPr>
-                  <w:tcW w:w="2484" w:type="dxa"/>
+                  <w:tcW w:w="2517" w:type="dxa"/>
                   <w:tcBorders>
                     <w:top w:val="single" w:sz="8" w:space="0" w:color="auto"/>
                     <w:left w:val="single" w:sz="8" w:space="0" w:color="auto"/>
@@ -17990,9 +18153,15 @@
                   </w:pPr>
                 </w:p>
               </w:tc>
+            </w:tr>
+            <w:tr>
+              <w:trPr>
+                <w:trHeight w:val="350"/>
+              </w:trPr>
               <w:tc>
                 <w:tcPr>
-                  <w:tcW w:w="2426" w:type="dxa"/>
+                  <w:tcW w:w="2422" w:type="dxa"/>
+                  <w:gridSpan w:val="2"/>
                   <w:tcBorders>
                     <w:top w:val="single" w:sz="8" w:space="0" w:color="auto"/>
                     <w:left w:val="single" w:sz="8" w:space="0" w:color="auto"/>
@@ -18032,13 +18201,13 @@
                       <w:szCs w:val="20"/>
                       <w:lang w:val="pt-PT"/>
                     </w:rPr>
-                    <w:t>其他聯絡電話</w:t>
+                    <w:t>監護人手提電話</w:t>
                   </w:r>
                 </w:p>
               </w:tc>
               <w:tc>
                 <w:tcPr>
-                  <w:tcW w:w="2520" w:type="dxa"/>
+                  <w:tcW w:w="2481" w:type="dxa"/>
                   <w:tcBorders>
                     <w:top w:val="single" w:sz="8" w:space="0" w:color="auto"/>
                     <w:left w:val="single" w:sz="8" w:space="0" w:color="auto"/>
@@ -18071,11 +18240,6 @@
                   </w:pPr>
                 </w:p>
               </w:tc>
-            </w:tr>
-            <w:tr>
-              <w:trPr>
-                <w:trHeight w:val="350"/>
-              </w:trPr>
               <w:tc>
                 <w:tcPr>
                   <w:tcW w:w="2424" w:type="dxa"/>
@@ -18118,13 +18282,13 @@
                       <w:szCs w:val="20"/>
                       <w:lang w:val="pt-PT"/>
                     </w:rPr>
-                    <w:t>監護人手提電話</w:t>
+                    <w:t>其他聯絡電話</w:t>
                   </w:r>
                 </w:p>
               </w:tc>
               <w:tc>
                 <w:tcPr>
-                  <w:tcW w:w="2484" w:type="dxa"/>
+                  <w:tcW w:w="2517" w:type="dxa"/>
                   <w:tcBorders>
                     <w:top w:val="single" w:sz="8" w:space="0" w:color="auto"/>
                     <w:left w:val="single" w:sz="8" w:space="0" w:color="auto"/>
@@ -18157,9 +18321,15 @@
                   </w:pPr>
                 </w:p>
               </w:tc>
+            </w:tr>
+            <w:tr>
+              <w:trPr>
+                <w:trHeight w:val="265"/>
+              </w:trPr>
               <w:tc>
                 <w:tcPr>
-                  <w:tcW w:w="2426" w:type="dxa"/>
+                  <w:tcW w:w="7327" w:type="dxa"/>
+                  <w:gridSpan w:val="4"/>
                   <w:tcBorders>
                     <w:top w:val="single" w:sz="8" w:space="0" w:color="auto"/>
                     <w:left w:val="single" w:sz="8" w:space="0" w:color="auto"/>
@@ -18199,13 +18369,13 @@
                       <w:szCs w:val="20"/>
                       <w:lang w:val="pt-PT"/>
                     </w:rPr>
-                    <w:t>其他聯絡電話</w:t>
+                    <w:t>接收SMS短訊之本澳手提電話(只可填寫監護人或父母其中一位的電話)</w:t>
                   </w:r>
                 </w:p>
               </w:tc>
               <w:tc>
                 <w:tcPr>
-                  <w:tcW w:w="2520" w:type="dxa"/>
+                  <w:tcW w:w="2517" w:type="dxa"/>
                   <w:tcBorders>
                     <w:top w:val="single" w:sz="8" w:space="0" w:color="auto"/>
                     <w:left w:val="single" w:sz="8" w:space="0" w:color="auto"/>
@@ -18245,8 +18415,133 @@
               </w:trPr>
               <w:tc>
                 <w:tcPr>
-                  <w:tcW w:w="7334" w:type="dxa"/>
+                  <w:tcW w:w="2415" w:type="dxa"/>
+                  <w:tcBorders>
+                    <w:top w:val="single" w:sz="8" w:space="0" w:color="auto"/>
+                    <w:bottom w:val="single" w:sz="8" w:space="0" w:color="auto"/>
+                  </w:tcBorders>
+                </w:tcPr>
+                <w:p>
+                  <w:pPr>
+                    <w:widowControl/>
+                    <w:tabs>
+                      <w:tab w:val="center" w:pos="1440"/>
+                      <w:tab w:val="center" w:pos="4320"/>
+                      <w:tab w:val="center" w:pos="7740"/>
+                    </w:tabs>
+                    <w:overflowPunct w:val="0"/>
+                    <w:autoSpaceDE w:val="0"/>
+                    <w:autoSpaceDN w:val="0"/>
+                    <w:adjustRightInd w:val="0"/>
+                    <w:snapToGrid w:val="0"/>
+                    <w:ind w:right="-313"/>
+                    <w:textAlignment w:val="baseline"/>
+                    <w:rPr>
+                      <w:rFonts w:ascii="標楷體" w:eastAsia="標楷體" w:hAnsi="標楷體" w:cs="Times New Roman" w:hint="eastAsia"/>
+                      <w:kern w:val="0"/>
+                      <w:sz w:val="20"/>
+                      <w:szCs w:val="20"/>
+                      <w:lang w:val="pt-PT"/>
+                    </w:rPr>
+                  </w:pPr>
+                  <w:r>
+                    <w:rPr>
+                      <w:rFonts w:ascii="標楷體" w:eastAsia="標楷體" w:hAnsi="標楷體" w:cs="Times New Roman" w:hint="eastAsia"/>
+                      <w:b/>
+                      <w:kern w:val="0"/>
+                      <w:sz w:val="20"/>
+                      <w:szCs w:val="20"/>
+                    </w:rPr>
+                    <w:t>學生資料</w:t>
+                  </w:r>
+                </w:p>
+              </w:tc>
+              <w:tc>
+                <w:tcPr>
+                  <w:tcW w:w="4912" w:type="dxa"/>
                   <w:gridSpan w:val="3"/>
+                  <w:tcBorders>
+                    <w:top w:val="single" w:sz="8" w:space="0" w:color="auto"/>
+                    <w:bottom w:val="single" w:sz="8" w:space="0" w:color="auto"/>
+                  </w:tcBorders>
+                </w:tcPr>
+                <w:p>
+                  <w:pPr>
+                    <w:widowControl/>
+                    <w:tabs>
+                      <w:tab w:val="center" w:pos="1440"/>
+                      <w:tab w:val="center" w:pos="4320"/>
+                      <w:tab w:val="center" w:pos="7740"/>
+                    </w:tabs>
+                    <w:overflowPunct w:val="0"/>
+                    <w:autoSpaceDE w:val="0"/>
+                    <w:autoSpaceDN w:val="0"/>
+                    <w:adjustRightInd w:val="0"/>
+                    <w:snapToGrid w:val="0"/>
+                    <w:ind w:right="-313"/>
+                    <w:textAlignment w:val="baseline"/>
+                    <w:rPr>
+                      <w:rFonts w:ascii="標楷體" w:eastAsia="標楷體" w:hAnsi="標楷體" w:cs="Times New Roman" w:hint="eastAsia"/>
+                      <w:kern w:val="0"/>
+                      <w:sz w:val="20"/>
+                      <w:szCs w:val="20"/>
+                      <w:lang w:val="pt-PT"/>
+                    </w:rPr>
+                  </w:pPr>
+                </w:p>
+              </w:tc>
+              <w:tc>
+                <w:tcPr>
+                  <w:tcW w:w="2517" w:type="dxa"/>
+                  <w:tcBorders>
+                    <w:top w:val="single" w:sz="8" w:space="0" w:color="auto"/>
+                    <w:bottom w:val="single" w:sz="8" w:space="0" w:color="auto"/>
+                  </w:tcBorders>
+                </w:tcPr>
+                <w:p>
+                  <w:pPr>
+                    <w:widowControl/>
+                    <w:tabs>
+                      <w:tab w:val="center" w:pos="1440"/>
+                      <w:tab w:val="center" w:pos="4320"/>
+                      <w:tab w:val="center" w:pos="7740"/>
+                    </w:tabs>
+                    <w:overflowPunct w:val="0"/>
+                    <w:autoSpaceDE w:val="0"/>
+                    <w:autoSpaceDN w:val="0"/>
+                    <w:adjustRightInd w:val="0"/>
+                    <w:snapToGrid w:val="0"/>
+                    <w:ind w:right="-313"/>
+                    <w:textAlignment w:val="baseline"/>
+                    <w:rPr>
+                      <w:rFonts w:ascii="標楷體" w:eastAsia="標楷體" w:hAnsi="標楷體" w:cs="Times New Roman"/>
+                      <w:kern w:val="0"/>
+                      <w:sz w:val="20"/>
+                      <w:szCs w:val="20"/>
+                      <w:lang w:val="pt-PT"/>
+                    </w:rPr>
+                  </w:pPr>
+                </w:p>
+              </w:tc>
+            </w:tr>
+            <w:tr>
+              <w:tblPrEx>
+                <w:tblBorders>
+                  <w:top w:val="single" w:sz="8" w:space="0" w:color="auto"/>
+                  <w:left w:val="single" w:sz="8" w:space="0" w:color="auto"/>
+                  <w:bottom w:val="single" w:sz="8" w:space="0" w:color="auto"/>
+                  <w:right w:val="single" w:sz="8" w:space="0" w:color="auto"/>
+                  <w:insideH w:val="single" w:sz="8" w:space="0" w:color="auto"/>
+                  <w:insideV w:val="single" w:sz="8" w:space="0" w:color="auto"/>
+                </w:tblBorders>
+              </w:tblPrEx>
+              <w:trPr>
+                <w:trHeight w:val="350"/>
+              </w:trPr>
+              <w:tc>
+                <w:tcPr>
+                  <w:tcW w:w="7327" w:type="dxa"/>
+                  <w:gridSpan w:val="4"/>
                   <w:tcBorders>
                     <w:top w:val="single" w:sz="8" w:space="0" w:color="auto"/>
                     <w:left w:val="single" w:sz="8" w:space="0" w:color="auto"/>
@@ -18278,146 +18573,8 @@
                       <w:lang w:val="pt-PT"/>
                     </w:rPr>
                   </w:pPr>
-                  <w:r>
-                    <w:rPr>
-                      <w:rFonts w:ascii="標楷體" w:eastAsia="標楷體" w:hAnsi="標楷體" w:cs="Times New Roman" w:hint="eastAsia"/>
-                      <w:kern w:val="0"/>
-                      <w:sz w:val="20"/>
-                      <w:szCs w:val="20"/>
-                      <w:lang w:val="pt-PT"/>
-                    </w:rPr>
-                    <w:t>接收SMS短訊之本澳手提電話(只可填寫監護人或父母其中一位的電話)</w:t>
-                  </w:r>
-                </w:p>
-              </w:tc>
-              <w:tc>
-                <w:tcPr>
-                  <w:tcW w:w="2520" w:type="dxa"/>
-                  <w:tcBorders>
-                    <w:top w:val="single" w:sz="8" w:space="0" w:color="auto"/>
-                    <w:left w:val="single" w:sz="8" w:space="0" w:color="auto"/>
-                    <w:bottom w:val="single" w:sz="8" w:space="0" w:color="auto"/>
-                    <w:right w:val="single" w:sz="8" w:space="0" w:color="auto"/>
-                  </w:tcBorders>
-                </w:tcPr>
-                <w:p>
-                  <w:pPr>
-                    <w:widowControl/>
-                    <w:tabs>
-                      <w:tab w:val="center" w:pos="1440"/>
-                      <w:tab w:val="center" w:pos="4320"/>
-                      <w:tab w:val="center" w:pos="7740"/>
-                    </w:tabs>
-                    <w:overflowPunct w:val="0"/>
-                    <w:autoSpaceDE w:val="0"/>
-                    <w:autoSpaceDN w:val="0"/>
-                    <w:adjustRightInd w:val="0"/>
-                    <w:snapToGrid w:val="0"/>
-                    <w:ind w:right="-313"/>
-                    <w:textAlignment w:val="baseline"/>
-                    <w:rPr>
-                      <w:rFonts w:ascii="標楷體" w:eastAsia="標楷體" w:hAnsi="標楷體" w:cs="Times New Roman"/>
-                      <w:kern w:val="0"/>
-                      <w:sz w:val="20"/>
-                      <w:szCs w:val="20"/>
-                      <w:lang w:val="pt-PT"/>
-                    </w:rPr>
-                  </w:pPr>
-                </w:p>
-              </w:tc>
-            </w:tr>
-          </w:tbl>
-          <w:p>
-            <w:pPr>
-              <w:widowControl/>
-              <w:overflowPunct w:val="0"/>
-              <w:autoSpaceDE w:val="0"/>
-              <w:autoSpaceDN w:val="0"/>
-              <w:adjustRightInd w:val="0"/>
-              <w:textAlignment w:val="baseline"/>
-              <w:rPr>
-                <w:rFonts w:ascii="標楷體" w:eastAsia="標楷體" w:hAnsi="標楷體" w:cs="Times New Roman"/>
-                <w:b/>
-                <w:kern w:val="0"/>
-                <w:sz w:val="20"/>
-                <w:szCs w:val="20"/>
-              </w:rPr>
-            </w:pPr>
-            <w:r>
-              <w:rPr>
-                <w:rFonts w:ascii="標楷體" w:eastAsia="標楷體" w:hAnsi="標楷體" w:cs="Times New Roman" w:hint="eastAsia"/>
-                <w:b/>
-                <w:kern w:val="0"/>
-                <w:sz w:val="20"/>
-                <w:szCs w:val="20"/>
-              </w:rPr>
-              <w:t>學生資料</w:t>
-            </w:r>
-            <w:r>
-              <w:rPr>
-                <w:rFonts w:ascii="標楷體" w:eastAsia="標楷體" w:hAnsi="標楷體" w:cs="Times New Roman" w:hint="eastAsia"/>
-                <w:kern w:val="0"/>
-                <w:sz w:val="20"/>
-                <w:szCs w:val="20"/>
-              </w:rPr>
-              <w:t>()</w:t>
-            </w:r>
-          </w:p>
-          <w:tbl>
-            <w:tblPr>
-              <w:tblW w:w="0" w:type="auto"/>
-              <w:tblBorders>
-                <w:top w:val="single" w:sz="8" w:space="0" w:color="auto"/>
-                <w:left w:val="single" w:sz="8" w:space="0" w:color="auto"/>
-                <w:bottom w:val="single" w:sz="8" w:space="0" w:color="auto"/>
-                <w:right w:val="single" w:sz="8" w:space="0" w:color="auto"/>
-                <w:insideH w:val="single" w:sz="8" w:space="0" w:color="auto"/>
-                <w:insideV w:val="single" w:sz="8" w:space="0" w:color="auto"/>
-              </w:tblBorders>
-              <w:tblLook w:val="01E0" w:firstRow="1" w:lastRow="1" w:firstColumn="1" w:lastColumn="1" w:noHBand="0" w:noVBand="0"/>
-            </w:tblPr>
-            <w:tblGrid>
-              <w:gridCol w:w="7327"/>
-              <w:gridCol w:w="2517"/>
-            </w:tblGrid>
-            <w:tr>
-              <w:trPr>
-                <w:trHeight w:val="350"/>
-              </w:trPr>
-              <w:tc>
-                <w:tcPr>
-                  <w:tcW w:w="7334" w:type="dxa"/>
-                  <w:tcBorders>
-                    <w:top w:val="single" w:sz="8" w:space="0" w:color="auto"/>
-                    <w:left w:val="single" w:sz="8" w:space="0" w:color="auto"/>
-                    <w:bottom w:val="single" w:sz="8" w:space="0" w:color="auto"/>
-                    <w:right w:val="single" w:sz="8" w:space="0" w:color="auto"/>
-                  </w:tcBorders>
-                  <w:hideMark/>
-                </w:tcPr>
-                <w:p>
-                  <w:pPr>
-                    <w:widowControl/>
-                    <w:tabs>
-                      <w:tab w:val="center" w:pos="1440"/>
-                      <w:tab w:val="center" w:pos="4320"/>
-                      <w:tab w:val="center" w:pos="7740"/>
-                    </w:tabs>
-                    <w:overflowPunct w:val="0"/>
-                    <w:autoSpaceDE w:val="0"/>
-                    <w:autoSpaceDN w:val="0"/>
-                    <w:adjustRightInd w:val="0"/>
-                    <w:snapToGrid w:val="0"/>
-                    <w:ind w:right="-313"/>
-                    <w:textAlignment w:val="baseline"/>
-                    <w:rPr>
-                      <w:rFonts w:ascii="標楷體" w:eastAsia="標楷體" w:hAnsi="標楷體" w:cs="Times New Roman"/>
-                      <w:kern w:val="0"/>
-                      <w:sz w:val="20"/>
-                      <w:szCs w:val="20"/>
-                      <w:lang w:val="pt-PT"/>
-                    </w:rPr>
-                  </w:pPr>
+                  <w:bookmarkStart w:id="6" w:name="_GoBack"/>
+                  <w:bookmarkEnd w:id="6"/>
                   <w:r>
                     <w:rPr>
                       <w:rFonts w:ascii="標楷體" w:eastAsia="標楷體" w:hAnsi="標楷體" w:cs="Times New Roman" w:hint="eastAsia"/>
@@ -18432,7 +18589,7 @@
               </w:tc>
               <w:tc>
                 <w:tcPr>
-                  <w:tcW w:w="2520" w:type="dxa"/>
+                  <w:tcW w:w="2517" w:type="dxa"/>
                   <w:tcBorders>
                     <w:top w:val="single" w:sz="8" w:space="0" w:color="auto"/>
                     <w:left w:val="single" w:sz="8" w:space="0" w:color="auto"/>
@@ -20647,7 +20804,7 @@
 </file>
 
 <file path=customXml/itemProps1.xml><?xml version="1.0" encoding="utf-8"?>
-<ds:datastoreItem xmlns:ds="http://schemas.openxmlformats.org/officeDocument/2006/customXml" ds:itemID="{71E5E0E0-6C58-465C-9866-A8F9A8AA20F3}">
+<ds:datastoreItem xmlns:ds="http://schemas.openxmlformats.org/officeDocument/2006/customXml" ds:itemID="{3D3C754A-640A-4E95-A41E-A522DF0D76B0}">
   <ds:schemaRefs>
     <ds:schemaRef ds:uri="http://schemas.openxmlformats.org/officeDocument/2006/bibliography"/>
   </ds:schemaRefs>

</xml_diff>